<commit_message>
Added om_run_model.inc as include file, reconfigured form to call it to enable ajax.
</commit_message>
<xml_diff>
--- a/R/cranstons_summary.docx
+++ b/R/cranstons_summary.docx
@@ -1119,510 +1119,6 @@
         </w:drawing>
       </w:r>
       <w:r>
-        <w:drawing>
-          <wp:inline>
-            <wp:extent cx="4620126" cy="3696101"/>
-            <wp:effectExtent b="0" l="0" r="0" t="0"/>
-            <wp:docPr descr="" title="" id="1" name="Picture"/>
-            <a:graphic>
-              <a:graphicData uri="http://schemas.openxmlformats.org/drawingml/2006/picture">
-                <pic:pic>
-                  <pic:nvPicPr>
-                    <pic:cNvPr descr="cranstons_summary_files/figure-docx/unnamed-chunk-1-27.png" id="0" name="Picture"/>
-                    <pic:cNvPicPr>
-                      <a:picLocks noChangeArrowheads="1" noChangeAspect="1"/>
-                    </pic:cNvPicPr>
-                  </pic:nvPicPr>
-                  <pic:blipFill>
-                    <a:blip r:embed="rId47"/>
-                    <a:stretch>
-                      <a:fillRect/>
-                    </a:stretch>
-                  </pic:blipFill>
-                  <pic:spPr bwMode="auto">
-                    <a:xfrm>
-                      <a:off x="0" y="0"/>
-                      <a:ext cx="4620126" cy="3696101"/>
-                    </a:xfrm>
-                    <a:prstGeom prst="rect">
-                      <a:avLst/>
-                    </a:prstGeom>
-                    <a:noFill/>
-                    <a:ln w="9525">
-                      <a:noFill/>
-                      <a:headEnd/>
-                      <a:tailEnd/>
-                    </a:ln>
-                  </pic:spPr>
-                </pic:pic>
-              </a:graphicData>
-            </a:graphic>
-          </wp:inline>
-        </w:drawing>
-      </w:r>
-      <w:r>
-        <w:drawing>
-          <wp:inline>
-            <wp:extent cx="4620126" cy="3696101"/>
-            <wp:effectExtent b="0" l="0" r="0" t="0"/>
-            <wp:docPr descr="" title="" id="1" name="Picture"/>
-            <a:graphic>
-              <a:graphicData uri="http://schemas.openxmlformats.org/drawingml/2006/picture">
-                <pic:pic>
-                  <pic:nvPicPr>
-                    <pic:cNvPr descr="cranstons_summary_files/figure-docx/unnamed-chunk-1-28.png" id="0" name="Picture"/>
-                    <pic:cNvPicPr>
-                      <a:picLocks noChangeArrowheads="1" noChangeAspect="1"/>
-                    </pic:cNvPicPr>
-                  </pic:nvPicPr>
-                  <pic:blipFill>
-                    <a:blip r:embed="rId48"/>
-                    <a:stretch>
-                      <a:fillRect/>
-                    </a:stretch>
-                  </pic:blipFill>
-                  <pic:spPr bwMode="auto">
-                    <a:xfrm>
-                      <a:off x="0" y="0"/>
-                      <a:ext cx="4620126" cy="3696101"/>
-                    </a:xfrm>
-                    <a:prstGeom prst="rect">
-                      <a:avLst/>
-                    </a:prstGeom>
-                    <a:noFill/>
-                    <a:ln w="9525">
-                      <a:noFill/>
-                      <a:headEnd/>
-                      <a:tailEnd/>
-                    </a:ln>
-                  </pic:spPr>
-                </pic:pic>
-              </a:graphicData>
-            </a:graphic>
-          </wp:inline>
-        </w:drawing>
-      </w:r>
-      <w:r>
-        <w:drawing>
-          <wp:inline>
-            <wp:extent cx="4620126" cy="3696101"/>
-            <wp:effectExtent b="0" l="0" r="0" t="0"/>
-            <wp:docPr descr="" title="" id="1" name="Picture"/>
-            <a:graphic>
-              <a:graphicData uri="http://schemas.openxmlformats.org/drawingml/2006/picture">
-                <pic:pic>
-                  <pic:nvPicPr>
-                    <pic:cNvPr descr="cranstons_summary_files/figure-docx/unnamed-chunk-1-29.png" id="0" name="Picture"/>
-                    <pic:cNvPicPr>
-                      <a:picLocks noChangeArrowheads="1" noChangeAspect="1"/>
-                    </pic:cNvPicPr>
-                  </pic:nvPicPr>
-                  <pic:blipFill>
-                    <a:blip r:embed="rId49"/>
-                    <a:stretch>
-                      <a:fillRect/>
-                    </a:stretch>
-                  </pic:blipFill>
-                  <pic:spPr bwMode="auto">
-                    <a:xfrm>
-                      <a:off x="0" y="0"/>
-                      <a:ext cx="4620126" cy="3696101"/>
-                    </a:xfrm>
-                    <a:prstGeom prst="rect">
-                      <a:avLst/>
-                    </a:prstGeom>
-                    <a:noFill/>
-                    <a:ln w="9525">
-                      <a:noFill/>
-                      <a:headEnd/>
-                      <a:tailEnd/>
-                    </a:ln>
-                  </pic:spPr>
-                </pic:pic>
-              </a:graphicData>
-            </a:graphic>
-          </wp:inline>
-        </w:drawing>
-      </w:r>
-      <w:r>
-        <w:drawing>
-          <wp:inline>
-            <wp:extent cx="4620126" cy="3696101"/>
-            <wp:effectExtent b="0" l="0" r="0" t="0"/>
-            <wp:docPr descr="" title="" id="1" name="Picture"/>
-            <a:graphic>
-              <a:graphicData uri="http://schemas.openxmlformats.org/drawingml/2006/picture">
-                <pic:pic>
-                  <pic:nvPicPr>
-                    <pic:cNvPr descr="cranstons_summary_files/figure-docx/unnamed-chunk-1-30.png" id="0" name="Picture"/>
-                    <pic:cNvPicPr>
-                      <a:picLocks noChangeArrowheads="1" noChangeAspect="1"/>
-                    </pic:cNvPicPr>
-                  </pic:nvPicPr>
-                  <pic:blipFill>
-                    <a:blip r:embed="rId50"/>
-                    <a:stretch>
-                      <a:fillRect/>
-                    </a:stretch>
-                  </pic:blipFill>
-                  <pic:spPr bwMode="auto">
-                    <a:xfrm>
-                      <a:off x="0" y="0"/>
-                      <a:ext cx="4620126" cy="3696101"/>
-                    </a:xfrm>
-                    <a:prstGeom prst="rect">
-                      <a:avLst/>
-                    </a:prstGeom>
-                    <a:noFill/>
-                    <a:ln w="9525">
-                      <a:noFill/>
-                      <a:headEnd/>
-                      <a:tailEnd/>
-                    </a:ln>
-                  </pic:spPr>
-                </pic:pic>
-              </a:graphicData>
-            </a:graphic>
-          </wp:inline>
-        </w:drawing>
-      </w:r>
-      <w:r>
-        <w:drawing>
-          <wp:inline>
-            <wp:extent cx="4620126" cy="3696101"/>
-            <wp:effectExtent b="0" l="0" r="0" t="0"/>
-            <wp:docPr descr="" title="" id="1" name="Picture"/>
-            <a:graphic>
-              <a:graphicData uri="http://schemas.openxmlformats.org/drawingml/2006/picture">
-                <pic:pic>
-                  <pic:nvPicPr>
-                    <pic:cNvPr descr="cranstons_summary_files/figure-docx/unnamed-chunk-1-31.png" id="0" name="Picture"/>
-                    <pic:cNvPicPr>
-                      <a:picLocks noChangeArrowheads="1" noChangeAspect="1"/>
-                    </pic:cNvPicPr>
-                  </pic:nvPicPr>
-                  <pic:blipFill>
-                    <a:blip r:embed="rId51"/>
-                    <a:stretch>
-                      <a:fillRect/>
-                    </a:stretch>
-                  </pic:blipFill>
-                  <pic:spPr bwMode="auto">
-                    <a:xfrm>
-                      <a:off x="0" y="0"/>
-                      <a:ext cx="4620126" cy="3696101"/>
-                    </a:xfrm>
-                    <a:prstGeom prst="rect">
-                      <a:avLst/>
-                    </a:prstGeom>
-                    <a:noFill/>
-                    <a:ln w="9525">
-                      <a:noFill/>
-                      <a:headEnd/>
-                      <a:tailEnd/>
-                    </a:ln>
-                  </pic:spPr>
-                </pic:pic>
-              </a:graphicData>
-            </a:graphic>
-          </wp:inline>
-        </w:drawing>
-      </w:r>
-      <w:r>
-        <w:drawing>
-          <wp:inline>
-            <wp:extent cx="4620126" cy="3696101"/>
-            <wp:effectExtent b="0" l="0" r="0" t="0"/>
-            <wp:docPr descr="" title="" id="1" name="Picture"/>
-            <a:graphic>
-              <a:graphicData uri="http://schemas.openxmlformats.org/drawingml/2006/picture">
-                <pic:pic>
-                  <pic:nvPicPr>
-                    <pic:cNvPr descr="cranstons_summary_files/figure-docx/unnamed-chunk-1-32.png" id="0" name="Picture"/>
-                    <pic:cNvPicPr>
-                      <a:picLocks noChangeArrowheads="1" noChangeAspect="1"/>
-                    </pic:cNvPicPr>
-                  </pic:nvPicPr>
-                  <pic:blipFill>
-                    <a:blip r:embed="rId52"/>
-                    <a:stretch>
-                      <a:fillRect/>
-                    </a:stretch>
-                  </pic:blipFill>
-                  <pic:spPr bwMode="auto">
-                    <a:xfrm>
-                      <a:off x="0" y="0"/>
-                      <a:ext cx="4620126" cy="3696101"/>
-                    </a:xfrm>
-                    <a:prstGeom prst="rect">
-                      <a:avLst/>
-                    </a:prstGeom>
-                    <a:noFill/>
-                    <a:ln w="9525">
-                      <a:noFill/>
-                      <a:headEnd/>
-                      <a:tailEnd/>
-                    </a:ln>
-                  </pic:spPr>
-                </pic:pic>
-              </a:graphicData>
-            </a:graphic>
-          </wp:inline>
-        </w:drawing>
-      </w:r>
-      <w:r>
-        <w:drawing>
-          <wp:inline>
-            <wp:extent cx="4620126" cy="3696101"/>
-            <wp:effectExtent b="0" l="0" r="0" t="0"/>
-            <wp:docPr descr="" title="" id="1" name="Picture"/>
-            <a:graphic>
-              <a:graphicData uri="http://schemas.openxmlformats.org/drawingml/2006/picture">
-                <pic:pic>
-                  <pic:nvPicPr>
-                    <pic:cNvPr descr="cranstons_summary_files/figure-docx/unnamed-chunk-1-33.png" id="0" name="Picture"/>
-                    <pic:cNvPicPr>
-                      <a:picLocks noChangeArrowheads="1" noChangeAspect="1"/>
-                    </pic:cNvPicPr>
-                  </pic:nvPicPr>
-                  <pic:blipFill>
-                    <a:blip r:embed="rId53"/>
-                    <a:stretch>
-                      <a:fillRect/>
-                    </a:stretch>
-                  </pic:blipFill>
-                  <pic:spPr bwMode="auto">
-                    <a:xfrm>
-                      <a:off x="0" y="0"/>
-                      <a:ext cx="4620126" cy="3696101"/>
-                    </a:xfrm>
-                    <a:prstGeom prst="rect">
-                      <a:avLst/>
-                    </a:prstGeom>
-                    <a:noFill/>
-                    <a:ln w="9525">
-                      <a:noFill/>
-                      <a:headEnd/>
-                      <a:tailEnd/>
-                    </a:ln>
-                  </pic:spPr>
-                </pic:pic>
-              </a:graphicData>
-            </a:graphic>
-          </wp:inline>
-        </w:drawing>
-      </w:r>
-      <w:r>
-        <w:drawing>
-          <wp:inline>
-            <wp:extent cx="4620126" cy="3696101"/>
-            <wp:effectExtent b="0" l="0" r="0" t="0"/>
-            <wp:docPr descr="" title="" id="1" name="Picture"/>
-            <a:graphic>
-              <a:graphicData uri="http://schemas.openxmlformats.org/drawingml/2006/picture">
-                <pic:pic>
-                  <pic:nvPicPr>
-                    <pic:cNvPr descr="cranstons_summary_files/figure-docx/unnamed-chunk-1-34.png" id="0" name="Picture"/>
-                    <pic:cNvPicPr>
-                      <a:picLocks noChangeArrowheads="1" noChangeAspect="1"/>
-                    </pic:cNvPicPr>
-                  </pic:nvPicPr>
-                  <pic:blipFill>
-                    <a:blip r:embed="rId54"/>
-                    <a:stretch>
-                      <a:fillRect/>
-                    </a:stretch>
-                  </pic:blipFill>
-                  <pic:spPr bwMode="auto">
-                    <a:xfrm>
-                      <a:off x="0" y="0"/>
-                      <a:ext cx="4620126" cy="3696101"/>
-                    </a:xfrm>
-                    <a:prstGeom prst="rect">
-                      <a:avLst/>
-                    </a:prstGeom>
-                    <a:noFill/>
-                    <a:ln w="9525">
-                      <a:noFill/>
-                      <a:headEnd/>
-                      <a:tailEnd/>
-                    </a:ln>
-                  </pic:spPr>
-                </pic:pic>
-              </a:graphicData>
-            </a:graphic>
-          </wp:inline>
-        </w:drawing>
-      </w:r>
-      <w:r>
-        <w:drawing>
-          <wp:inline>
-            <wp:extent cx="4620126" cy="3696101"/>
-            <wp:effectExtent b="0" l="0" r="0" t="0"/>
-            <wp:docPr descr="" title="" id="1" name="Picture"/>
-            <a:graphic>
-              <a:graphicData uri="http://schemas.openxmlformats.org/drawingml/2006/picture">
-                <pic:pic>
-                  <pic:nvPicPr>
-                    <pic:cNvPr descr="cranstons_summary_files/figure-docx/unnamed-chunk-1-35.png" id="0" name="Picture"/>
-                    <pic:cNvPicPr>
-                      <a:picLocks noChangeArrowheads="1" noChangeAspect="1"/>
-                    </pic:cNvPicPr>
-                  </pic:nvPicPr>
-                  <pic:blipFill>
-                    <a:blip r:embed="rId55"/>
-                    <a:stretch>
-                      <a:fillRect/>
-                    </a:stretch>
-                  </pic:blipFill>
-                  <pic:spPr bwMode="auto">
-                    <a:xfrm>
-                      <a:off x="0" y="0"/>
-                      <a:ext cx="4620126" cy="3696101"/>
-                    </a:xfrm>
-                    <a:prstGeom prst="rect">
-                      <a:avLst/>
-                    </a:prstGeom>
-                    <a:noFill/>
-                    <a:ln w="9525">
-                      <a:noFill/>
-                      <a:headEnd/>
-                      <a:tailEnd/>
-                    </a:ln>
-                  </pic:spPr>
-                </pic:pic>
-              </a:graphicData>
-            </a:graphic>
-          </wp:inline>
-        </w:drawing>
-      </w:r>
-      <w:r>
-        <w:drawing>
-          <wp:inline>
-            <wp:extent cx="4620126" cy="3696101"/>
-            <wp:effectExtent b="0" l="0" r="0" t="0"/>
-            <wp:docPr descr="" title="" id="1" name="Picture"/>
-            <a:graphic>
-              <a:graphicData uri="http://schemas.openxmlformats.org/drawingml/2006/picture">
-                <pic:pic>
-                  <pic:nvPicPr>
-                    <pic:cNvPr descr="cranstons_summary_files/figure-docx/unnamed-chunk-1-36.png" id="0" name="Picture"/>
-                    <pic:cNvPicPr>
-                      <a:picLocks noChangeArrowheads="1" noChangeAspect="1"/>
-                    </pic:cNvPicPr>
-                  </pic:nvPicPr>
-                  <pic:blipFill>
-                    <a:blip r:embed="rId56"/>
-                    <a:stretch>
-                      <a:fillRect/>
-                    </a:stretch>
-                  </pic:blipFill>
-                  <pic:spPr bwMode="auto">
-                    <a:xfrm>
-                      <a:off x="0" y="0"/>
-                      <a:ext cx="4620126" cy="3696101"/>
-                    </a:xfrm>
-                    <a:prstGeom prst="rect">
-                      <a:avLst/>
-                    </a:prstGeom>
-                    <a:noFill/>
-                    <a:ln w="9525">
-                      <a:noFill/>
-                      <a:headEnd/>
-                      <a:tailEnd/>
-                    </a:ln>
-                  </pic:spPr>
-                </pic:pic>
-              </a:graphicData>
-            </a:graphic>
-          </wp:inline>
-        </w:drawing>
-      </w:r>
-      <w:r>
-        <w:drawing>
-          <wp:inline>
-            <wp:extent cx="4620126" cy="3696101"/>
-            <wp:effectExtent b="0" l="0" r="0" t="0"/>
-            <wp:docPr descr="" title="" id="1" name="Picture"/>
-            <a:graphic>
-              <a:graphicData uri="http://schemas.openxmlformats.org/drawingml/2006/picture">
-                <pic:pic>
-                  <pic:nvPicPr>
-                    <pic:cNvPr descr="cranstons_summary_files/figure-docx/unnamed-chunk-1-37.png" id="0" name="Picture"/>
-                    <pic:cNvPicPr>
-                      <a:picLocks noChangeArrowheads="1" noChangeAspect="1"/>
-                    </pic:cNvPicPr>
-                  </pic:nvPicPr>
-                  <pic:blipFill>
-                    <a:blip r:embed="rId57"/>
-                    <a:stretch>
-                      <a:fillRect/>
-                    </a:stretch>
-                  </pic:blipFill>
-                  <pic:spPr bwMode="auto">
-                    <a:xfrm>
-                      <a:off x="0" y="0"/>
-                      <a:ext cx="4620126" cy="3696101"/>
-                    </a:xfrm>
-                    <a:prstGeom prst="rect">
-                      <a:avLst/>
-                    </a:prstGeom>
-                    <a:noFill/>
-                    <a:ln w="9525">
-                      <a:noFill/>
-                      <a:headEnd/>
-                      <a:tailEnd/>
-                    </a:ln>
-                  </pic:spPr>
-                </pic:pic>
-              </a:graphicData>
-            </a:graphic>
-          </wp:inline>
-        </w:drawing>
-      </w:r>
-      <w:r>
-        <w:drawing>
-          <wp:inline>
-            <wp:extent cx="4620126" cy="3696101"/>
-            <wp:effectExtent b="0" l="0" r="0" t="0"/>
-            <wp:docPr descr="" title="" id="1" name="Picture"/>
-            <a:graphic>
-              <a:graphicData uri="http://schemas.openxmlformats.org/drawingml/2006/picture">
-                <pic:pic>
-                  <pic:nvPicPr>
-                    <pic:cNvPr descr="cranstons_summary_files/figure-docx/unnamed-chunk-1-38.png" id="0" name="Picture"/>
-                    <pic:cNvPicPr>
-                      <a:picLocks noChangeArrowheads="1" noChangeAspect="1"/>
-                    </pic:cNvPicPr>
-                  </pic:nvPicPr>
-                  <pic:blipFill>
-                    <a:blip r:embed="rId58"/>
-                    <a:stretch>
-                      <a:fillRect/>
-                    </a:stretch>
-                  </pic:blipFill>
-                  <pic:spPr bwMode="auto">
-                    <a:xfrm>
-                      <a:off x="0" y="0"/>
-                      <a:ext cx="4620126" cy="3696101"/>
-                    </a:xfrm>
-                    <a:prstGeom prst="rect">
-                      <a:avLst/>
-                    </a:prstGeom>
-                    <a:noFill/>
-                    <a:ln w="9525">
-                      <a:noFill/>
-                      <a:headEnd/>
-                      <a:tailEnd/>
-                    </a:ln>
-                  </pic:spPr>
-                </pic:pic>
-              </a:graphicData>
-            </a:graphic>
-          </wp:inline>
-        </w:drawing>
-      </w:r>
-      <w:r>
         <w:t xml:space="preserve"> </w:t>
       </w:r>
       <w:r>
@@ -1632,7 +1128,7 @@
         <w:t xml:space="preserve"> </w:t>
       </w:r>
       <w:r>
-        <w:t xml:space="preserve">* Run ID: 2.0024</w:t>
+        <w:t xml:space="preserve">* Run ID: 2.0054</w:t>
       </w:r>
       <w:r>
         <w:t xml:space="preserve">10^{4}</w:t>
@@ -1645,10 +1141,10 @@
         <w:tblLook w:firstRow="1"/>
       </w:tblPr>
       <w:tblGrid>
-        <w:gridCol w:w="963"/>
-        <w:gridCol w:w="3103"/>
-        <w:gridCol w:w="2247"/>
-        <w:gridCol w:w="1605"/>
+        <w:gridCol w:w="925"/>
+        <w:gridCol w:w="2982"/>
+        <w:gridCol w:w="2468"/>
+        <w:gridCol w:w="1542"/>
       </w:tblGrid>
       <w:tr>
         <w:trPr>
@@ -1731,7 +1227,7 @@
               <w:jc w:val="center"/>
             </w:pPr>
             <w:r>
-              <w:t xml:space="preserve">20021</w:t>
+              <w:t xml:space="preserve">200501</w:t>
             </w:r>
           </w:p>
         </w:tc>
@@ -1759,7 +1255,7 @@
               <w:jc w:val="center"/>
             </w:pPr>
             <w:r>
-              <w:t xml:space="preserve">0.01/0.75/0 (2002)</w:t>
+              <w:t xml:space="preserve">-2.79/2.08/0.1 (2005)</w:t>
             </w:r>
           </w:p>
         </w:tc>
@@ -1783,7 +1279,7 @@
               <w:jc w:val="center"/>
             </w:pPr>
             <w:r>
-              <w:t xml:space="preserve">20024</w:t>
+              <w:t xml:space="preserve">20054</w:t>
             </w:r>
           </w:p>
         </w:tc>
@@ -1811,7 +1307,7 @@
               <w:jc w:val="center"/>
             </w:pPr>
             <w:r>
-              <w:t xml:space="preserve">NaN/0/0 (2001)</w:t>
+              <w:t xml:space="preserve">-18.42/0/0 (2005)</w:t>
             </w:r>
           </w:p>
         </w:tc>
@@ -1936,7 +1432,7 @@
     </w:lvl>
   </w:abstractNum>
   <w:abstractNum w:abstractNumId="990">
-    <w:nsid w:val="10284d92"/>
+    <w:nsid w:val="e086b49c"/>
     <w:multiLevelType w:val="multilevel"/>
     <w:lvl w:ilvl="0">
       <w:numFmt w:val="bullet"/>

</xml_diff>

<commit_message>
Added BuildContent support for tidy OM objecdt teasers.  Added support for migrating Equation objects from old system to new.
</commit_message>
<xml_diff>
--- a/R/cranstons_summary.docx
+++ b/R/cranstons_summary.docx
@@ -1119,6 +1119,90 @@
         </w:drawing>
       </w:r>
       <w:r>
+        <w:drawing>
+          <wp:inline>
+            <wp:extent cx="4620126" cy="3696101"/>
+            <wp:effectExtent b="0" l="0" r="0" t="0"/>
+            <wp:docPr descr="" title="" id="1" name="Picture"/>
+            <a:graphic>
+              <a:graphicData uri="http://schemas.openxmlformats.org/drawingml/2006/picture">
+                <pic:pic>
+                  <pic:nvPicPr>
+                    <pic:cNvPr descr="cranstons_summary_files/figure-docx/unnamed-chunk-1-27.png" id="0" name="Picture"/>
+                    <pic:cNvPicPr>
+                      <a:picLocks noChangeArrowheads="1" noChangeAspect="1"/>
+                    </pic:cNvPicPr>
+                  </pic:nvPicPr>
+                  <pic:blipFill>
+                    <a:blip r:embed="rId47"/>
+                    <a:stretch>
+                      <a:fillRect/>
+                    </a:stretch>
+                  </pic:blipFill>
+                  <pic:spPr bwMode="auto">
+                    <a:xfrm>
+                      <a:off x="0" y="0"/>
+                      <a:ext cx="4620126" cy="3696101"/>
+                    </a:xfrm>
+                    <a:prstGeom prst="rect">
+                      <a:avLst/>
+                    </a:prstGeom>
+                    <a:noFill/>
+                    <a:ln w="9525">
+                      <a:noFill/>
+                      <a:headEnd/>
+                      <a:tailEnd/>
+                    </a:ln>
+                  </pic:spPr>
+                </pic:pic>
+              </a:graphicData>
+            </a:graphic>
+          </wp:inline>
+        </w:drawing>
+      </w:r>
+      <w:r>
+        <w:drawing>
+          <wp:inline>
+            <wp:extent cx="4620126" cy="3696101"/>
+            <wp:effectExtent b="0" l="0" r="0" t="0"/>
+            <wp:docPr descr="" title="" id="1" name="Picture"/>
+            <a:graphic>
+              <a:graphicData uri="http://schemas.openxmlformats.org/drawingml/2006/picture">
+                <pic:pic>
+                  <pic:nvPicPr>
+                    <pic:cNvPr descr="cranstons_summary_files/figure-docx/unnamed-chunk-1-28.png" id="0" name="Picture"/>
+                    <pic:cNvPicPr>
+                      <a:picLocks noChangeArrowheads="1" noChangeAspect="1"/>
+                    </pic:cNvPicPr>
+                  </pic:nvPicPr>
+                  <pic:blipFill>
+                    <a:blip r:embed="rId48"/>
+                    <a:stretch>
+                      <a:fillRect/>
+                    </a:stretch>
+                  </pic:blipFill>
+                  <pic:spPr bwMode="auto">
+                    <a:xfrm>
+                      <a:off x="0" y="0"/>
+                      <a:ext cx="4620126" cy="3696101"/>
+                    </a:xfrm>
+                    <a:prstGeom prst="rect">
+                      <a:avLst/>
+                    </a:prstGeom>
+                    <a:noFill/>
+                    <a:ln w="9525">
+                      <a:noFill/>
+                      <a:headEnd/>
+                      <a:tailEnd/>
+                    </a:ln>
+                  </pic:spPr>
+                </pic:pic>
+              </a:graphicData>
+            </a:graphic>
+          </wp:inline>
+        </w:drawing>
+      </w:r>
+      <w:r>
         <w:t xml:space="preserve"> </w:t>
       </w:r>
       <w:r>
@@ -1128,10 +1212,7 @@
         <w:t xml:space="preserve"> </w:t>
       </w:r>
       <w:r>
-        <w:t xml:space="preserve">* Run ID: 2.0054</w:t>
-      </w:r>
-      <w:r>
-        <w:t xml:space="preserve">10^{4}</w:t>
+        <w:t xml:space="preserve">* Run ID: 4</w:t>
       </w:r>
     </w:p>
     <w:tbl>
@@ -1141,10 +1222,10 @@
         <w:tblLook w:firstRow="1"/>
       </w:tblPr>
       <w:tblGrid>
-        <w:gridCol w:w="925"/>
-        <w:gridCol w:w="2982"/>
-        <w:gridCol w:w="2468"/>
-        <w:gridCol w:w="1542"/>
+        <w:gridCol w:w="963"/>
+        <w:gridCol w:w="3103"/>
+        <w:gridCol w:w="2247"/>
+        <w:gridCol w:w="1605"/>
       </w:tblGrid>
       <w:tr>
         <w:trPr>
@@ -1227,7 +1308,7 @@
               <w:jc w:val="center"/>
             </w:pPr>
             <w:r>
-              <w:t xml:space="preserve">200501</w:t>
+              <w:t xml:space="preserve">1</w:t>
             </w:r>
           </w:p>
         </w:tc>
@@ -1255,7 +1336,7 @@
               <w:jc w:val="center"/>
             </w:pPr>
             <w:r>
-              <w:t xml:space="preserve">-2.79/2.08/0.1 (2005)</w:t>
+              <w:t xml:space="preserve">0/1.13/0 (2002)</w:t>
             </w:r>
           </w:p>
         </w:tc>
@@ -1279,7 +1360,7 @@
               <w:jc w:val="center"/>
             </w:pPr>
             <w:r>
-              <w:t xml:space="preserve">20054</w:t>
+              <w:t xml:space="preserve">4</w:t>
             </w:r>
           </w:p>
         </w:tc>
@@ -1307,7 +1388,7 @@
               <w:jc w:val="center"/>
             </w:pPr>
             <w:r>
-              <w:t xml:space="preserve">-18.42/0/0 (2005)</w:t>
+              <w:t xml:space="preserve">NaN/0/0 (2000)</w:t>
             </w:r>
           </w:p>
         </w:tc>
@@ -1432,7 +1513,7 @@
     </w:lvl>
   </w:abstractNum>
   <w:abstractNum w:abstractNumId="990">
-    <w:nsid w:val="e086b49c"/>
+    <w:nsid w:val="1768f6f2"/>
     <w:multiLevelType w:val="multilevel"/>
     <w:lvl w:ilvl="0">
       <w:numFmt w:val="bullet"/>

</xml_diff>